<commit_message>
A few problems left else the logic works now, created the bug report and sent it in the repo as well so check it out developers
</commit_message>
<xml_diff>
--- a/Bug Report.docx
+++ b/Bug Report.docx
@@ -25,8 +25,11 @@
     </w:p>
     <w:p>
       <w:r>
+        <w:rPr>
+          <w:noProof/>
+        </w:rPr>
         <w:drawing>
-          <wp:inline distT="0" distB="0" distL="0" distR="0" wp14:anchorId="2B4BB1B4" wp14:editId="7A9DA219">
+          <wp:inline distT="0" distB="0" distL="0" distR="0" wp14:anchorId="2B4BB1B4" wp14:editId="15E598A7">
             <wp:extent cx="5733415" cy="2894965"/>
             <wp:effectExtent l="0" t="0" r="635" b="635"/>
             <wp:docPr id="1514888117" name="Picture 1"/>
@@ -138,8 +141,11 @@
     </w:p>
     <w:p>
       <w:r>
+        <w:rPr>
+          <w:noProof/>
+        </w:rPr>
         <w:drawing>
-          <wp:inline distT="0" distB="0" distL="0" distR="0" wp14:anchorId="298C9A93" wp14:editId="25A65F2A">
+          <wp:inline distT="0" distB="0" distL="0" distR="0" wp14:anchorId="298C9A93" wp14:editId="6F89D60D">
             <wp:extent cx="5733415" cy="2812415"/>
             <wp:effectExtent l="0" t="0" r="635" b="6985"/>
             <wp:docPr id="1543390755" name="Picture 1"/>
@@ -259,6 +265,7 @@
       <w:r>
         <w:rPr>
           <w:rFonts w:ascii="Arial" w:hAnsi="Arial" w:cs="Arial"/>
+          <w:noProof/>
           <w:sz w:val="24"/>
           <w:szCs w:val="24"/>
         </w:rPr>
@@ -340,11 +347,12 @@
       <w:r>
         <w:rPr>
           <w:rFonts w:ascii="Arial" w:hAnsi="Arial" w:cs="Arial"/>
+          <w:noProof/>
           <w:sz w:val="24"/>
           <w:szCs w:val="24"/>
         </w:rPr>
         <w:drawing>
-          <wp:inline distT="0" distB="0" distL="0" distR="0" wp14:anchorId="456D6C3D" wp14:editId="0C807522">
+          <wp:inline distT="0" distB="0" distL="0" distR="0" wp14:anchorId="456D6C3D" wp14:editId="3A7682EF">
             <wp:extent cx="5733415" cy="2844800"/>
             <wp:effectExtent l="0" t="0" r="635" b="0"/>
             <wp:docPr id="1020750156" name="Picture 1"/>
@@ -404,6 +412,339 @@
           <w:szCs w:val="24"/>
         </w:rPr>
         <w:t>When the admin makes a choice of accept or reject there needs to be an alert message.</w:t>
+      </w:r>
+    </w:p>
+    <w:p>
+      <w:pPr>
+        <w:tabs>
+          <w:tab w:val="left" w:pos="3810"/>
+        </w:tabs>
+        <w:rPr>
+          <w:rFonts w:ascii="Arial" w:hAnsi="Arial" w:cs="Arial"/>
+          <w:sz w:val="24"/>
+          <w:szCs w:val="24"/>
+        </w:rPr>
+      </w:pPr>
+      <w:r>
+        <w:rPr>
+          <w:rFonts w:ascii="Arial" w:hAnsi="Arial" w:cs="Arial"/>
+          <w:sz w:val="24"/>
+          <w:szCs w:val="24"/>
+        </w:rPr>
+        <w:drawing>
+          <wp:anchor distT="0" distB="0" distL="114300" distR="114300" simplePos="0" relativeHeight="251659264" behindDoc="0" locked="0" layoutInCell="1" allowOverlap="1" wp14:anchorId="3B9CFFAC" wp14:editId="11093E88">
+            <wp:simplePos x="0" y="0"/>
+            <wp:positionH relativeFrom="column">
+              <wp:posOffset>0</wp:posOffset>
+            </wp:positionH>
+            <wp:positionV relativeFrom="paragraph">
+              <wp:posOffset>0</wp:posOffset>
+            </wp:positionV>
+            <wp:extent cx="5733415" cy="2796540"/>
+            <wp:effectExtent l="0" t="0" r="635" b="3810"/>
+            <wp:wrapNone/>
+            <wp:docPr id="1567869984" name="Picture 1"/>
+            <wp:cNvGraphicFramePr>
+              <a:graphicFrameLocks xmlns:a="http://schemas.openxmlformats.org/drawingml/2006/main" noChangeAspect="1"/>
+            </wp:cNvGraphicFramePr>
+            <a:graphic xmlns:a="http://schemas.openxmlformats.org/drawingml/2006/main">
+              <a:graphicData uri="http://schemas.openxmlformats.org/drawingml/2006/picture">
+                <pic:pic xmlns:pic="http://schemas.openxmlformats.org/drawingml/2006/picture">
+                  <pic:nvPicPr>
+                    <pic:cNvPr id="1567869984" name=""/>
+                    <pic:cNvPicPr/>
+                  </pic:nvPicPr>
+                  <pic:blipFill>
+                    <a:blip r:embed="rId8"/>
+                    <a:stretch>
+                      <a:fillRect/>
+                    </a:stretch>
+                  </pic:blipFill>
+                  <pic:spPr>
+                    <a:xfrm>
+                      <a:off x="0" y="0"/>
+                      <a:ext cx="5733415" cy="2796540"/>
+                    </a:xfrm>
+                    <a:prstGeom prst="rect">
+                      <a:avLst/>
+                    </a:prstGeom>
+                  </pic:spPr>
+                </pic:pic>
+              </a:graphicData>
+            </a:graphic>
+          </wp:anchor>
+        </w:drawing>
+      </w:r>
+    </w:p>
+    <w:p>
+      <w:pPr>
+        <w:rPr>
+          <w:rFonts w:ascii="Arial" w:hAnsi="Arial" w:cs="Arial"/>
+          <w:sz w:val="24"/>
+          <w:szCs w:val="24"/>
+        </w:rPr>
+      </w:pPr>
+    </w:p>
+    <w:p>
+      <w:pPr>
+        <w:rPr>
+          <w:rFonts w:ascii="Arial" w:hAnsi="Arial" w:cs="Arial"/>
+          <w:sz w:val="24"/>
+          <w:szCs w:val="24"/>
+        </w:rPr>
+      </w:pPr>
+    </w:p>
+    <w:p>
+      <w:pPr>
+        <w:rPr>
+          <w:rFonts w:ascii="Arial" w:hAnsi="Arial" w:cs="Arial"/>
+          <w:sz w:val="24"/>
+          <w:szCs w:val="24"/>
+        </w:rPr>
+      </w:pPr>
+    </w:p>
+    <w:p>
+      <w:pPr>
+        <w:rPr>
+          <w:rFonts w:ascii="Arial" w:hAnsi="Arial" w:cs="Arial"/>
+          <w:sz w:val="24"/>
+          <w:szCs w:val="24"/>
+        </w:rPr>
+      </w:pPr>
+    </w:p>
+    <w:p>
+      <w:pPr>
+        <w:rPr>
+          <w:rFonts w:ascii="Arial" w:hAnsi="Arial" w:cs="Arial"/>
+          <w:sz w:val="24"/>
+          <w:szCs w:val="24"/>
+        </w:rPr>
+      </w:pPr>
+    </w:p>
+    <w:p>
+      <w:pPr>
+        <w:rPr>
+          <w:rFonts w:ascii="Arial" w:hAnsi="Arial" w:cs="Arial"/>
+          <w:sz w:val="24"/>
+          <w:szCs w:val="24"/>
+        </w:rPr>
+      </w:pPr>
+    </w:p>
+    <w:p>
+      <w:pPr>
+        <w:rPr>
+          <w:rFonts w:ascii="Arial" w:hAnsi="Arial" w:cs="Arial"/>
+          <w:sz w:val="24"/>
+          <w:szCs w:val="24"/>
+        </w:rPr>
+      </w:pPr>
+    </w:p>
+    <w:p>
+      <w:pPr>
+        <w:rPr>
+          <w:rFonts w:ascii="Arial" w:hAnsi="Arial" w:cs="Arial"/>
+          <w:sz w:val="24"/>
+          <w:szCs w:val="24"/>
+        </w:rPr>
+      </w:pPr>
+    </w:p>
+    <w:p>
+      <w:pPr>
+        <w:rPr>
+          <w:rFonts w:ascii="Arial" w:hAnsi="Arial" w:cs="Arial"/>
+          <w:sz w:val="24"/>
+          <w:szCs w:val="24"/>
+        </w:rPr>
+      </w:pPr>
+    </w:p>
+    <w:p>
+      <w:pPr>
+        <w:tabs>
+          <w:tab w:val="left" w:pos="900"/>
+        </w:tabs>
+        <w:rPr>
+          <w:rFonts w:ascii="Arial" w:hAnsi="Arial" w:cs="Arial"/>
+          <w:sz w:val="24"/>
+          <w:szCs w:val="24"/>
+        </w:rPr>
+      </w:pPr>
+      <w:r>
+        <w:rPr>
+          <w:rFonts w:ascii="Arial" w:hAnsi="Arial" w:cs="Arial"/>
+          <w:sz w:val="24"/>
+          <w:szCs w:val="24"/>
+        </w:rPr>
+        <w:t>Fix the image processing.</w:t>
+      </w:r>
+    </w:p>
+    <w:p>
+      <w:pPr>
+        <w:tabs>
+          <w:tab w:val="left" w:pos="900"/>
+        </w:tabs>
+        <w:rPr>
+          <w:rFonts w:ascii="Arial" w:hAnsi="Arial" w:cs="Arial"/>
+          <w:sz w:val="24"/>
+          <w:szCs w:val="24"/>
+        </w:rPr>
+      </w:pPr>
+      <w:r>
+        <w:rPr>
+          <w:rFonts w:ascii="Arial" w:hAnsi="Arial" w:cs="Arial"/>
+          <w:noProof/>
+          <w:sz w:val="24"/>
+          <w:szCs w:val="24"/>
+        </w:rPr>
+        <w:lastRenderedPageBreak/>
+        <w:drawing>
+          <wp:inline distT="0" distB="0" distL="0" distR="0" wp14:anchorId="386D249C" wp14:editId="628CC239">
+            <wp:extent cx="5733415" cy="2844800"/>
+            <wp:effectExtent l="0" t="0" r="635" b="0"/>
+            <wp:docPr id="1595694431" name="Picture 1"/>
+            <wp:cNvGraphicFramePr>
+              <a:graphicFrameLocks xmlns:a="http://schemas.openxmlformats.org/drawingml/2006/main" noChangeAspect="1"/>
+            </wp:cNvGraphicFramePr>
+            <a:graphic xmlns:a="http://schemas.openxmlformats.org/drawingml/2006/main">
+              <a:graphicData uri="http://schemas.openxmlformats.org/drawingml/2006/picture">
+                <pic:pic xmlns:pic="http://schemas.openxmlformats.org/drawingml/2006/picture">
+                  <pic:nvPicPr>
+                    <pic:cNvPr id="1020750156" name=""/>
+                    <pic:cNvPicPr/>
+                  </pic:nvPicPr>
+                  <pic:blipFill>
+                    <a:blip r:embed="rId7" cstate="print">
+                      <a:extLst>
+                        <a:ext uri="{28A0092B-C50C-407E-A947-70E740481C1C}">
+                          <a14:useLocalDpi xmlns:a14="http://schemas.microsoft.com/office/drawing/2010/main" val="0"/>
+                        </a:ext>
+                      </a:extLst>
+                    </a:blip>
+                    <a:stretch>
+                      <a:fillRect/>
+                    </a:stretch>
+                  </pic:blipFill>
+                  <pic:spPr>
+                    <a:xfrm>
+                      <a:off x="0" y="0"/>
+                      <a:ext cx="5733415" cy="2844800"/>
+                    </a:xfrm>
+                    <a:prstGeom prst="rect">
+                      <a:avLst/>
+                    </a:prstGeom>
+                  </pic:spPr>
+                </pic:pic>
+              </a:graphicData>
+            </a:graphic>
+          </wp:inline>
+        </w:drawing>
+      </w:r>
+    </w:p>
+    <w:p>
+      <w:pPr>
+        <w:tabs>
+          <w:tab w:val="left" w:pos="900"/>
+        </w:tabs>
+        <w:rPr>
+          <w:rFonts w:ascii="Arial" w:hAnsi="Arial" w:cs="Arial"/>
+          <w:sz w:val="24"/>
+          <w:szCs w:val="24"/>
+        </w:rPr>
+      </w:pPr>
+      <w:r>
+        <w:rPr>
+          <w:rFonts w:ascii="Arial" w:hAnsi="Arial" w:cs="Arial"/>
+          <w:sz w:val="24"/>
+          <w:szCs w:val="24"/>
+        </w:rPr>
+        <w:t>Fix the accept and reject button, remove it completely and made sure it will add reports instead of the two buttons</w:t>
+      </w:r>
+    </w:p>
+    <w:p>
+      <w:pPr>
+        <w:tabs>
+          <w:tab w:val="left" w:pos="900"/>
+        </w:tabs>
+        <w:rPr>
+          <w:rFonts w:ascii="Arial" w:hAnsi="Arial" w:cs="Arial"/>
+          <w:sz w:val="24"/>
+          <w:szCs w:val="24"/>
+        </w:rPr>
+      </w:pPr>
+      <w:r>
+        <w:rPr>
+          <w:rFonts w:ascii="Arial" w:hAnsi="Arial" w:cs="Arial"/>
+          <w:sz w:val="24"/>
+          <w:szCs w:val="24"/>
+        </w:rPr>
+        <w:drawing>
+          <wp:inline distT="0" distB="0" distL="0" distR="0" wp14:anchorId="660DB17A" wp14:editId="6443C408">
+            <wp:extent cx="5733415" cy="3146425"/>
+            <wp:effectExtent l="0" t="0" r="635" b="0"/>
+            <wp:docPr id="1799022573" name="Picture 1"/>
+            <wp:cNvGraphicFramePr>
+              <a:graphicFrameLocks xmlns:a="http://schemas.openxmlformats.org/drawingml/2006/main" noChangeAspect="1"/>
+            </wp:cNvGraphicFramePr>
+            <a:graphic xmlns:a="http://schemas.openxmlformats.org/drawingml/2006/main">
+              <a:graphicData uri="http://schemas.openxmlformats.org/drawingml/2006/picture">
+                <pic:pic xmlns:pic="http://schemas.openxmlformats.org/drawingml/2006/picture">
+                  <pic:nvPicPr>
+                    <pic:cNvPr id="1799022573" name=""/>
+                    <pic:cNvPicPr/>
+                  </pic:nvPicPr>
+                  <pic:blipFill>
+                    <a:blip r:embed="rId9" cstate="print">
+                      <a:extLst>
+                        <a:ext uri="{28A0092B-C50C-407E-A947-70E740481C1C}">
+                          <a14:useLocalDpi xmlns:a14="http://schemas.microsoft.com/office/drawing/2010/main" val="0"/>
+                        </a:ext>
+                      </a:extLst>
+                    </a:blip>
+                    <a:stretch>
+                      <a:fillRect/>
+                    </a:stretch>
+                  </pic:blipFill>
+                  <pic:spPr>
+                    <a:xfrm>
+                      <a:off x="0" y="0"/>
+                      <a:ext cx="5733415" cy="3146425"/>
+                    </a:xfrm>
+                    <a:prstGeom prst="rect">
+                      <a:avLst/>
+                    </a:prstGeom>
+                  </pic:spPr>
+                </pic:pic>
+              </a:graphicData>
+            </a:graphic>
+          </wp:inline>
+        </w:drawing>
+      </w:r>
+      <w:r>
+        <w:rPr>
+          <w:rFonts w:ascii="Arial" w:hAnsi="Arial" w:cs="Arial"/>
+          <w:sz w:val="24"/>
+          <w:szCs w:val="24"/>
+        </w:rPr>
+        <w:br/>
+      </w:r>
+    </w:p>
+    <w:p>
+      <w:pPr>
+        <w:tabs>
+          <w:tab w:val="left" w:pos="900"/>
+        </w:tabs>
+        <w:rPr>
+          <w:rFonts w:ascii="Arial" w:hAnsi="Arial" w:cs="Arial"/>
+          <w:sz w:val="24"/>
+          <w:szCs w:val="24"/>
+        </w:rPr>
+      </w:pPr>
+      <w:r>
+        <w:rPr>
+          <w:rFonts w:ascii="Arial" w:hAnsi="Arial" w:cs="Arial"/>
+          <w:sz w:val="24"/>
+          <w:szCs w:val="24"/>
+        </w:rPr>
+        <w:t>Here instead of the 4 boxes just keep the total bookings only in a big box and down below just a table which shows those bookings but cannot be edited.</w:t>
       </w:r>
     </w:p>
     <w:sectPr>

</xml_diff>